<commit_message>
Changes settings to allow deploy to office 365 app catalog
</commit_message>
<xml_diff>
--- a/FirstAppForOutlook/WordApp/test.docx
+++ b/FirstAppForOutlook/WordApp/test.docx
@@ -64,7 +64,9 @@
             </w:placeholder>
             <w:showingPlcHdr/>
           </w:sdtPr>
+          <w:sdtEndPr/>
           <w:sdtContent>
+            <w:bookmarkStart w:id="0" w:name="_GoBack" w:displacedByCustomXml="prev"/>
             <w:tc>
               <w:tcPr>
                 <w:tcW w:w="4675" w:type="dxa"/>
@@ -78,6 +80,7 @@
                 </w:r>
               </w:p>
             </w:tc>
+            <w:bookmarkEnd w:id="0" w:displacedByCustomXml="next"/>
           </w:sdtContent>
         </w:sdt>
       </w:tr>
@@ -113,6 +116,7 @@
             </w:placeholder>
             <w:showingPlcHdr/>
           </w:sdtPr>
+          <w:sdtEndPr/>
           <w:sdtContent>
             <w:tc>
               <w:tcPr>
@@ -162,6 +166,7 @@
             </w:placeholder>
             <w:showingPlcHdr/>
           </w:sdtPr>
+          <w:sdtEndPr/>
           <w:sdtContent>
             <w:tc>
               <w:tcPr>
@@ -180,10 +185,7 @@
         </w:sdt>
       </w:tr>
     </w:tbl>
-    <w:p>
-      <w:bookmarkStart w:id="0" w:name="_GoBack"/>
-      <w:bookmarkEnd w:id="0"/>
-    </w:p>
+    <w:p/>
     <w:sectPr>
       <w:pgSz w:w="12240" w:h="15840"/>
       <w:pgMar w:top="1440" w:right="1440" w:bottom="1440" w:left="1440" w:header="720" w:footer="720" w:gutter="0"/>
@@ -722,6 +724,8 @@
   <w:rsids>
     <w:rsidRoot w:val="00C01FBA"/>
     <w:rsid w:val="006F4D18"/>
+    <w:rsid w:val="007E6BE3"/>
+    <w:rsid w:val="009416B0"/>
     <w:rsid w:val="00C01FBA"/>
   </w:rsids>
   <m:mathPr>
@@ -1449,7 +1453,7 @@
 
 <file path=word/webextensions/taskpanes.xml><?xml version="1.0" encoding="utf-8"?>
 <wetp:taskpanes xmlns:wetp="http://schemas.microsoft.com/office/webextensions/taskpanes/2010/11">
-  <wetp:taskpane dockstate="" visibility="1" width="350" row="0">
+  <wetp:taskpane dockstate="" visibility="1" width="350" row="1">
     <wetp:webextensionref xmlns:r="http://schemas.openxmlformats.org/officeDocument/2006/relationships" r:id="rId1"/>
   </wetp:taskpane>
 </wetp:taskpanes>

</xml_diff>